<commit_message>
update word-file and add graduation file
</commit_message>
<xml_diff>
--- a/每天培训.docx
+++ b/每天培训.docx
@@ -6443,7 +6443,6 @@
         </w:tabs>
         <w:ind w:left="-425" w:firstLine="340"/>
         <w:rPr>
-          <w:rFonts w:hint="eastAsia"/>
           <w:sz w:val="22"/>
           <w:szCs w:val="22"/>
         </w:rPr>
@@ -6464,7 +6463,6 @@
         </w:tabs>
         <w:ind w:left="-425" w:firstLine="340"/>
         <w:rPr>
-          <w:rFonts w:hint="eastAsia"/>
           <w:sz w:val="22"/>
           <w:szCs w:val="22"/>
         </w:rPr>
@@ -6508,7 +6506,6 @@
         </w:tabs>
         <w:ind w:left="-425" w:firstLine="340"/>
         <w:rPr>
-          <w:rFonts w:hint="eastAsia"/>
           <w:sz w:val="22"/>
           <w:szCs w:val="22"/>
         </w:rPr>
@@ -6520,29 +6517,390 @@
           <w:szCs w:val="22"/>
         </w:rPr>
         <w:t>测试：</w:t>
+      </w:r>
+    </w:p>
+    <w:p>
+      <w:pPr>
+        <w:tabs>
+          <w:tab w:val="left" w:pos="2653"/>
+        </w:tabs>
+        <w:ind w:left="-425" w:firstLine="340"/>
+        <w:rPr>
+          <w:sz w:val="22"/>
+          <w:szCs w:val="22"/>
+        </w:rPr>
+      </w:pPr>
+      <w:r>
+        <w:rPr>
+          <w:rFonts w:hint="eastAsia"/>
+          <w:sz w:val="22"/>
+          <w:szCs w:val="22"/>
+        </w:rPr>
+        <w:t xml:space="preserve">    </w:t>
+      </w:r>
+      <w:proofErr w:type="gramStart"/>
+      <w:r>
+        <w:rPr>
+          <w:rFonts w:hint="eastAsia"/>
+          <w:sz w:val="22"/>
+          <w:szCs w:val="22"/>
+        </w:rPr>
+        <w:t>spy</w:t>
+      </w:r>
+      <w:proofErr w:type="gramEnd"/>
+      <w:r>
+        <w:rPr>
+          <w:rFonts w:hint="eastAsia"/>
+          <w:sz w:val="22"/>
+          <w:szCs w:val="22"/>
+        </w:rPr>
+        <w:t xml:space="preserve">   mock  stub</w:t>
+      </w:r>
+    </w:p>
+    <w:p>
+      <w:pPr>
+        <w:tabs>
+          <w:tab w:val="left" w:pos="2653"/>
+        </w:tabs>
+        <w:ind w:left="-425" w:firstLine="340"/>
+        <w:rPr>
+          <w:sz w:val="22"/>
+          <w:szCs w:val="22"/>
+        </w:rPr>
+      </w:pPr>
+      <w:r>
+        <w:rPr>
+          <w:rFonts w:hint="eastAsia"/>
+          <w:sz w:val="22"/>
+          <w:szCs w:val="22"/>
+        </w:rPr>
+        <w:t>把猜数字的实现写在了测试里</w:t>
+      </w:r>
+    </w:p>
+    <w:p>
+      <w:pPr>
+        <w:tabs>
+          <w:tab w:val="left" w:pos="2653"/>
+        </w:tabs>
+        <w:ind w:left="-425" w:firstLine="340"/>
+        <w:rPr>
+          <w:sz w:val="22"/>
+          <w:szCs w:val="22"/>
+        </w:rPr>
+      </w:pPr>
+      <w:r>
+        <w:rPr>
+          <w:rFonts w:hint="eastAsia"/>
+          <w:sz w:val="22"/>
+          <w:szCs w:val="22"/>
+        </w:rPr>
+        <w:t>3-15</w:t>
+      </w:r>
+    </w:p>
+    <w:p>
+      <w:pPr>
+        <w:tabs>
+          <w:tab w:val="left" w:pos="2653"/>
+        </w:tabs>
+        <w:ind w:left="-425" w:firstLine="340"/>
+        <w:rPr>
+          <w:sz w:val="22"/>
+          <w:szCs w:val="22"/>
+        </w:rPr>
+      </w:pPr>
+      <w:proofErr w:type="spellStart"/>
+      <w:r>
+        <w:rPr>
+          <w:rFonts w:hint="eastAsia"/>
+          <w:sz w:val="22"/>
+          <w:szCs w:val="22"/>
+        </w:rPr>
+        <w:t>photoshop</w:t>
+      </w:r>
+      <w:proofErr w:type="spellEnd"/>
+      <w:r>
+        <w:rPr>
+          <w:rFonts w:hint="eastAsia"/>
+          <w:sz w:val="22"/>
+          <w:szCs w:val="22"/>
+        </w:rPr>
+        <w:t>：</w:t>
+      </w:r>
+    </w:p>
+    <w:p>
+      <w:pPr>
+        <w:tabs>
+          <w:tab w:val="left" w:pos="2653"/>
+        </w:tabs>
+        <w:ind w:left="-425" w:firstLine="340"/>
+        <w:rPr>
+          <w:sz w:val="22"/>
+          <w:szCs w:val="22"/>
+        </w:rPr>
+      </w:pPr>
+      <w:r>
+        <w:rPr>
+          <w:rFonts w:hint="eastAsia"/>
+          <w:sz w:val="22"/>
+          <w:szCs w:val="22"/>
+        </w:rPr>
+        <w:t>软件</w:t>
+      </w:r>
+      <w:r>
+        <w:rPr>
+          <w:rFonts w:hint="eastAsia"/>
+          <w:sz w:val="22"/>
+          <w:szCs w:val="22"/>
+        </w:rPr>
+        <w:t>界面</w:t>
+      </w:r>
+    </w:p>
+    <w:p>
+      <w:pPr>
+        <w:tabs>
+          <w:tab w:val="left" w:pos="2653"/>
+        </w:tabs>
+        <w:ind w:left="-425" w:firstLine="340"/>
+        <w:rPr>
+          <w:sz w:val="22"/>
+          <w:szCs w:val="22"/>
+        </w:rPr>
+      </w:pPr>
+      <w:r>
+        <w:rPr>
+          <w:rFonts w:hint="eastAsia"/>
+          <w:sz w:val="22"/>
+          <w:szCs w:val="22"/>
+        </w:rPr>
+        <w:t>菜单栏：</w:t>
+      </w:r>
+    </w:p>
+    <w:p>
+      <w:pPr>
+        <w:tabs>
+          <w:tab w:val="left" w:pos="2653"/>
+        </w:tabs>
+        <w:ind w:left="-425" w:firstLine="340"/>
+        <w:rPr>
+          <w:sz w:val="22"/>
+          <w:szCs w:val="22"/>
+        </w:rPr>
+      </w:pPr>
+      <w:r>
+        <w:rPr>
+          <w:rFonts w:hint="eastAsia"/>
+          <w:sz w:val="22"/>
+          <w:szCs w:val="22"/>
+        </w:rPr>
+        <w:t>工具栏</w:t>
+      </w:r>
+      <w:r>
+        <w:rPr>
+          <w:rFonts w:hint="eastAsia"/>
+          <w:sz w:val="22"/>
+          <w:szCs w:val="22"/>
+        </w:rPr>
+        <w:t>：</w:t>
+      </w:r>
+    </w:p>
+    <w:p>
+      <w:pPr>
+        <w:tabs>
+          <w:tab w:val="left" w:pos="2653"/>
+        </w:tabs>
+        <w:ind w:left="-425" w:firstLine="340"/>
+        <w:rPr>
+          <w:sz w:val="22"/>
+          <w:szCs w:val="22"/>
+        </w:rPr>
+      </w:pPr>
+      <w:r>
+        <w:rPr>
+          <w:rFonts w:hint="eastAsia"/>
+          <w:sz w:val="22"/>
+          <w:szCs w:val="22"/>
+        </w:rPr>
+        <w:t>工具属性栏</w:t>
+      </w:r>
+    </w:p>
+    <w:p>
+      <w:pPr>
+        <w:tabs>
+          <w:tab w:val="left" w:pos="2653"/>
+        </w:tabs>
+        <w:ind w:left="-425" w:firstLine="340"/>
+        <w:rPr>
+          <w:sz w:val="22"/>
+          <w:szCs w:val="22"/>
+        </w:rPr>
+      </w:pPr>
+      <w:r>
+        <w:rPr>
+          <w:rFonts w:hint="eastAsia"/>
+          <w:sz w:val="22"/>
+          <w:szCs w:val="22"/>
+        </w:rPr>
+        <w:t>浮动</w:t>
+      </w:r>
+      <w:r>
+        <w:rPr>
+          <w:rFonts w:hint="eastAsia"/>
+          <w:sz w:val="22"/>
+          <w:szCs w:val="22"/>
+        </w:rPr>
+        <w:t xml:space="preserve"> </w:t>
+      </w:r>
+      <w:r>
+        <w:rPr>
+          <w:rFonts w:hint="eastAsia"/>
+          <w:sz w:val="22"/>
+          <w:szCs w:val="22"/>
+        </w:rPr>
+        <w:t>涂层</w:t>
+      </w:r>
+    </w:p>
+    <w:p>
+      <w:pPr>
+        <w:tabs>
+          <w:tab w:val="left" w:pos="2653"/>
+        </w:tabs>
+        <w:ind w:left="-425" w:firstLine="340"/>
+        <w:rPr>
+          <w:rFonts w:hint="eastAsia"/>
+          <w:sz w:val="22"/>
+          <w:szCs w:val="22"/>
+        </w:rPr>
+      </w:pPr>
+      <w:proofErr w:type="spellStart"/>
+      <w:r>
+        <w:rPr>
+          <w:sz w:val="22"/>
+          <w:szCs w:val="22"/>
+        </w:rPr>
+        <w:t>ctrl+N;ctrl+J,space</w:t>
+      </w:r>
+      <w:proofErr w:type="spellEnd"/>
+      <w:r>
+        <w:rPr>
+          <w:sz w:val="22"/>
+          <w:szCs w:val="22"/>
+        </w:rPr>
+        <w:t>+</w:t>
+      </w:r>
+      <w:r>
+        <w:rPr>
+          <w:rFonts w:hint="eastAsia"/>
+          <w:sz w:val="22"/>
+          <w:szCs w:val="22"/>
+        </w:rPr>
+        <w:t>鼠标（拖拽）</w:t>
+      </w:r>
+      <w:r>
+        <w:rPr>
+          <w:rFonts w:hint="eastAsia"/>
+          <w:sz w:val="22"/>
+          <w:szCs w:val="22"/>
+        </w:rPr>
+        <w:t>，</w:t>
+      </w:r>
+      <w:r>
+        <w:rPr>
+          <w:rFonts w:hint="eastAsia"/>
+          <w:sz w:val="22"/>
+          <w:szCs w:val="22"/>
+        </w:rPr>
+        <w:t>v</w:t>
+      </w:r>
+      <w:r>
+        <w:rPr>
+          <w:rFonts w:hint="eastAsia"/>
+          <w:sz w:val="22"/>
+          <w:szCs w:val="22"/>
+        </w:rPr>
+        <w:t>（选择工具）</w:t>
+      </w:r>
+    </w:p>
+    <w:p>
+      <w:pPr>
+        <w:tabs>
+          <w:tab w:val="left" w:pos="2653"/>
+        </w:tabs>
+        <w:ind w:left="-425" w:firstLine="340"/>
+        <w:rPr>
+          <w:sz w:val="22"/>
+          <w:szCs w:val="22"/>
+        </w:rPr>
+      </w:pPr>
+      <w:r>
+        <w:rPr>
+          <w:rFonts w:hint="eastAsia"/>
+          <w:sz w:val="22"/>
+          <w:szCs w:val="22"/>
+        </w:rPr>
+        <w:t>spy</w:t>
+      </w:r>
+      <w:r>
+        <w:rPr>
+          <w:rFonts w:hint="eastAsia"/>
+          <w:sz w:val="22"/>
+          <w:szCs w:val="22"/>
+        </w:rPr>
+        <w:t>的用法：</w:t>
+      </w:r>
+    </w:p>
+    <w:p>
+      <w:pPr>
+        <w:tabs>
+          <w:tab w:val="left" w:pos="2653"/>
+        </w:tabs>
+        <w:ind w:left="-425" w:firstLine="340"/>
+        <w:rPr>
+          <w:rFonts w:hint="eastAsia"/>
+          <w:sz w:val="22"/>
+          <w:szCs w:val="22"/>
+        </w:rPr>
+      </w:pPr>
+      <w:r>
+        <w:rPr>
+          <w:rFonts w:hint="eastAsia"/>
+          <w:sz w:val="22"/>
+          <w:szCs w:val="22"/>
+        </w:rPr>
+        <w:t>测试</w:t>
+      </w:r>
+      <w:r>
+        <w:rPr>
+          <w:rFonts w:hint="eastAsia"/>
+          <w:sz w:val="22"/>
+          <w:szCs w:val="22"/>
+        </w:rPr>
+        <w:t>的目的：测试</w:t>
+      </w:r>
+      <w:r>
+        <w:rPr>
+          <w:rFonts w:hint="eastAsia"/>
+          <w:sz w:val="22"/>
+          <w:szCs w:val="22"/>
+        </w:rPr>
+        <w:t>一个已给出的数和一个随机数，得到</w:t>
+      </w:r>
+      <w:r>
+        <w:rPr>
+          <w:rFonts w:hint="eastAsia"/>
+          <w:sz w:val="22"/>
+          <w:szCs w:val="22"/>
+        </w:rPr>
+        <w:t>的</w:t>
       </w:r>
       <w:bookmarkStart w:id="0" w:name="_GoBack"/>
       <w:bookmarkEnd w:id="0"/>
-    </w:p>
-    <w:p>
-      <w:pPr>
-        <w:tabs>
-          <w:tab w:val="left" w:pos="2653"/>
-        </w:tabs>
-        <w:ind w:left="-425" w:firstLine="340"/>
-        <w:rPr>
-          <w:rFonts w:hint="eastAsia"/>
-          <w:sz w:val="22"/>
-          <w:szCs w:val="22"/>
-        </w:rPr>
-      </w:pPr>
-      <w:r>
-        <w:rPr>
-          <w:rFonts w:hint="eastAsia"/>
-          <w:sz w:val="22"/>
-          <w:szCs w:val="22"/>
-        </w:rPr>
-        <w:t xml:space="preserve">    </w:t>
+      <w:r>
+        <w:rPr>
+          <w:rFonts w:hint="eastAsia"/>
+          <w:sz w:val="22"/>
+          <w:szCs w:val="22"/>
+        </w:rPr>
+        <w:t>返回结果</w:t>
       </w:r>
     </w:p>
     <w:sectPr>

</xml_diff>